<commit_message>
Added Slides for classes 2-6
</commit_message>
<xml_diff>
--- a/data_competence_online.docx
+++ b/data_competence_online.docx
@@ -122,7 +122,6 @@
           <w:szCs w:val="24"/>
         </w:rPr>
       </w:pPr>
-      <w:proofErr w:type="spellStart"/>
       <w:r>
         <w:rPr>
           <w:rFonts w:ascii="Times New Roman" w:hAnsi="Times New Roman"/>
@@ -139,7 +138,6 @@
         </w:rPr>
         <w:t>aße</w:t>
       </w:r>
-      <w:proofErr w:type="spellEnd"/>
       <w:r>
         <w:rPr>
           <w:rFonts w:ascii="Times New Roman" w:hAnsi="Times New Roman"/>
@@ -209,23 +207,7 @@
         <w:t xml:space="preserve"> </w:t>
       </w:r>
       <w:r>
-        <w:t xml:space="preserve">Lies, </w:t>
-      </w:r>
-      <w:proofErr w:type="spellStart"/>
-      <w:r>
-        <w:t>Dammned</w:t>
-      </w:r>
-      <w:proofErr w:type="spellEnd"/>
-      <w:r>
-        <w:t xml:space="preserve"> Lies, and </w:t>
-      </w:r>
-      <w:proofErr w:type="spellStart"/>
-      <w:r>
-        <w:t>Statistics</w:t>
-      </w:r>
-      <w:proofErr w:type="spellEnd"/>
-      <w:r>
-        <w:t>? - Politische Datenkompetenz gewinnen und vermitteln</w:t>
+        <w:t>Lies, Dammned Lies, and Statistics? - Politische Datenkompetenz gewinnen und vermitteln</w:t>
       </w:r>
     </w:p>
     <w:p>
@@ -1453,15 +1435,7 @@
         <w:t xml:space="preserve">beit ist derzeit offen, je nach Verlauf der Epidemie.  </w:t>
       </w:r>
       <w:r>
-        <w:t xml:space="preserve">Bitte reichen Sie die Arbeit als </w:t>
-      </w:r>
-      <w:proofErr w:type="spellStart"/>
-      <w:r>
-        <w:t>pdf</w:t>
-      </w:r>
-      <w:proofErr w:type="spellEnd"/>
-      <w:r>
-        <w:t>-Datei auf Blackboard ein.</w:t>
+        <w:t>Bitte reichen Sie die Arbeit als pdf-Datei auf Blackboard ein.</w:t>
       </w:r>
     </w:p>
     <w:p>
@@ -1793,21 +1767,7 @@
         <w:rPr>
           <w:lang w:val="en-US" w:eastAsia="en-US"/>
         </w:rPr>
-        <w:t>„</w:t>
-      </w:r>
-      <w:proofErr w:type="spellStart"/>
-      <w:r>
-        <w:rPr>
-          <w:lang w:val="en-US" w:eastAsia="en-US"/>
-        </w:rPr>
-        <w:t>Mathiness</w:t>
-      </w:r>
-      <w:proofErr w:type="spellEnd"/>
-      <w:r>
-        <w:rPr>
-          <w:lang w:val="en-US" w:eastAsia="en-US"/>
-        </w:rPr>
-        <w:t xml:space="preserve"> and T</w:t>
+        <w:t>„Mathiness and T</w:t>
       </w:r>
       <w:r>
         <w:rPr>
@@ -1958,19 +1918,11 @@
           <w:lang w:eastAsia="en-US"/>
         </w:rPr>
       </w:pPr>
-      <w:proofErr w:type="spellStart"/>
-      <w:r>
-        <w:rPr>
-          <w:lang w:eastAsia="en-US"/>
-        </w:rPr>
-        <w:t>Hürter</w:t>
-      </w:r>
-      <w:proofErr w:type="spellEnd"/>
-      <w:r>
-        <w:rPr>
-          <w:lang w:eastAsia="en-US"/>
-        </w:rPr>
-        <w:t xml:space="preserve">, Von Tobias. </w:t>
+      <w:r>
+        <w:rPr>
+          <w:lang w:eastAsia="en-US"/>
+        </w:rPr>
+        <w:t xml:space="preserve">Hürter, Von Tobias. </w:t>
       </w:r>
       <w:r>
         <w:rPr>
@@ -1990,21 +1942,7 @@
         <w:rPr>
           <w:lang w:eastAsia="en-US"/>
         </w:rPr>
-        <w:t xml:space="preserve">, </w:t>
-      </w:r>
-      <w:proofErr w:type="spellStart"/>
-      <w:r>
-        <w:rPr>
-          <w:lang w:eastAsia="en-US"/>
-        </w:rPr>
-        <w:t>Warheit</w:t>
-      </w:r>
-      <w:proofErr w:type="spellEnd"/>
-      <w:r>
-        <w:rPr>
-          <w:lang w:eastAsia="en-US"/>
-        </w:rPr>
-        <w:t>, March 24, 2017, 9.</w:t>
+        <w:t>, Warheit, March 24, 2017, 9.</w:t>
       </w:r>
     </w:p>
     <w:p>
@@ -2048,19 +1986,11 @@
         </w:rPr>
         <w:t xml:space="preserve">, </w:t>
       </w:r>
-      <w:proofErr w:type="spellStart"/>
-      <w:r>
-        <w:rPr>
-          <w:lang w:eastAsia="en-US"/>
-        </w:rPr>
-        <w:t>Warheit</w:t>
-      </w:r>
-      <w:proofErr w:type="spellEnd"/>
-      <w:r>
-        <w:rPr>
-          <w:lang w:eastAsia="en-US"/>
-        </w:rPr>
-        <w:t>, 11</w:t>
+      <w:r>
+        <w:rPr>
+          <w:lang w:eastAsia="en-US"/>
+        </w:rPr>
+        <w:t>Warheit, 11</w:t>
       </w:r>
       <w:r>
         <w:rPr>
@@ -2187,21 +2117,8 @@
       <w:r>
         <w:t xml:space="preserve">: </w:t>
       </w:r>
-      <w:proofErr w:type="spellStart"/>
-      <w:r>
-        <w:t>Garbage</w:t>
-      </w:r>
-      <w:proofErr w:type="spellEnd"/>
-      <w:r>
-        <w:t xml:space="preserve"> In – </w:t>
-      </w:r>
-      <w:proofErr w:type="spellStart"/>
-      <w:r>
-        <w:t>Garbage</w:t>
-      </w:r>
-      <w:proofErr w:type="spellEnd"/>
-      <w:r>
-        <w:t xml:space="preserve"> Out:</w:t>
+      <w:r>
+        <w:t>Garbage In – Garbage Out:</w:t>
       </w:r>
       <w:r>
         <w:t xml:space="preserve"> </w:t>
@@ -2285,33 +2202,11 @@
         </w:rPr>
         <w:tab/>
       </w:r>
-      <w:proofErr w:type="spellStart"/>
-      <w:r>
-        <w:rPr>
-          <w:lang w:eastAsia="en-US"/>
-        </w:rPr>
-        <w:t>Garbage</w:t>
-      </w:r>
-      <w:proofErr w:type="spellEnd"/>
-      <w:r>
-        <w:rPr>
-          <w:lang w:eastAsia="en-US"/>
-        </w:rPr>
-        <w:t xml:space="preserve"> in- </w:t>
-      </w:r>
-      <w:proofErr w:type="spellStart"/>
-      <w:r>
-        <w:rPr>
-          <w:lang w:eastAsia="en-US"/>
-        </w:rPr>
-        <w:t>Garbage</w:t>
-      </w:r>
-      <w:proofErr w:type="spellEnd"/>
-      <w:r>
-        <w:rPr>
-          <w:lang w:eastAsia="en-US"/>
-        </w:rPr>
-        <w:t xml:space="preserve"> out: </w:t>
+      <w:r>
+        <w:rPr>
+          <w:lang w:eastAsia="en-US"/>
+        </w:rPr>
+        <w:t xml:space="preserve">Garbage in- Garbage out: </w:t>
       </w:r>
       <w:r>
         <w:rPr>
@@ -2551,29 +2446,6 @@
       </w:r>
       <w:r>
         <w:t>1</w:t>
-      </w:r>
-    </w:p>
-    <w:p>
-      <w:pPr>
-        <w:widowControl/>
-        <w:suppressAutoHyphens w:val="0"/>
-        <w:rPr>
-          <w:b/>
-          <w:bCs/>
-          <w:i/>
-          <w:iCs/>
-          <w:lang w:eastAsia="en-US"/>
-        </w:rPr>
-      </w:pPr>
-      <w:r>
-        <w:rPr>
-          <w:b/>
-          <w:bCs/>
-          <w:i/>
-          <w:iCs/>
-          <w:lang w:eastAsia="en-US"/>
-        </w:rPr>
-        <w:t xml:space="preserve">Übung 1: </w:t>
       </w:r>
     </w:p>
     <w:p>
@@ -2688,23 +2560,7 @@
             <w:rStyle w:val="Hyperlink"/>
             <w:lang w:eastAsia="en-US"/>
           </w:rPr>
-          <w:t xml:space="preserve">https://www.wiwo.de/finanzen/vorsorge/global-wealth-report-2019-die-wohlstands </w:t>
-        </w:r>
-        <w:proofErr w:type="spellStart"/>
-        <w:r>
-          <w:rPr>
-            <w:rStyle w:val="Hyperlink"/>
-            <w:lang w:eastAsia="en-US"/>
-          </w:rPr>
-          <w:t>illusion</w:t>
-        </w:r>
-        <w:proofErr w:type="spellEnd"/>
-        <w:r>
-          <w:rPr>
-            <w:rStyle w:val="Hyperlink"/>
-            <w:lang w:eastAsia="en-US"/>
-          </w:rPr>
-          <w:t>/25141460.html</w:t>
+          <w:t>https://www.wiwo.de/finanzen/vorsorge/global-wealth-report-2019-die-wohlstands illusion/25141460.html</w:t>
         </w:r>
       </w:hyperlink>
     </w:p>
@@ -3171,23 +3027,7 @@
         <w:t>Handbuch Visuelle Kommunikationsforschung</w:t>
       </w:r>
       <w:r>
-        <w:t xml:space="preserve">, </w:t>
-      </w:r>
-      <w:proofErr w:type="spellStart"/>
-      <w:r>
-        <w:t>edited</w:t>
-      </w:r>
-      <w:proofErr w:type="spellEnd"/>
-      <w:r>
-        <w:t xml:space="preserve"> </w:t>
-      </w:r>
-      <w:proofErr w:type="spellStart"/>
-      <w:r>
-        <w:t>by</w:t>
-      </w:r>
-      <w:proofErr w:type="spellEnd"/>
-      <w:r>
-        <w:t xml:space="preserve"> Katharina Lobinger, 335–59. Wiesbaden: Springer Fachmedien, 2019. </w:t>
+        <w:t xml:space="preserve">, edited by Katharina Lobinger, 335–59. Wiesbaden: Springer Fachmedien, 2019. </w:t>
       </w:r>
       <w:hyperlink r:id="rId15" w:history="1">
         <w:r>
@@ -3429,15 +3269,7 @@
             <w:rStyle w:val="Hyperlink"/>
             <w:lang w:eastAsia="en-US"/>
           </w:rPr>
-          <w:t>https://www.zeit.de/politik/deutschland/2019-09/bundestag-jubilaeum-70-jahre-parlament-</w:t>
-        </w:r>
-        <w:r>
-          <w:rPr>
-            <w:rStyle w:val="Hyperlink"/>
-            <w:lang w:eastAsia="en-US"/>
-          </w:rPr>
-          <w:lastRenderedPageBreak/>
-          <w:t>reden-woerter-sprache-wandel#s=schande</w:t>
+          <w:t>https://www.zeit.de/politik/deutschland/2019-09/bundestag-jubilaeum-70-jahre-parlament-reden-woerter-sprache-wandel#s=schande</w:t>
         </w:r>
       </w:hyperlink>
     </w:p>
@@ -3446,6 +3278,7 @@
         <w:pStyle w:val="Sitzung"/>
       </w:pPr>
       <w:r>
+        <w:lastRenderedPageBreak/>
         <w:t>9:</w:t>
       </w:r>
       <w:r>
@@ -3704,13 +3537,8 @@
       </w:pPr>
     </w:p>
     <w:p>
-      <w:proofErr w:type="spellStart"/>
-      <w:r>
-        <w:t>Legewie</w:t>
-      </w:r>
-      <w:proofErr w:type="spellEnd"/>
-      <w:r>
-        <w:t xml:space="preserve">, Joscha. “Die Schätzung von Kausalen Effekten: Überlegungen Zu Methoden Der Kausalanalyse Anhand von Kontexteffekten in Der Schule.” </w:t>
+      <w:r>
+        <w:t xml:space="preserve">Legewie, Joscha. “Die Schätzung von Kausalen Effekten: Überlegungen Zu Methoden Der Kausalanalyse Anhand von Kontexteffekten in Der Schule.” </w:t>
       </w:r>
       <w:r>
         <w:rPr>
@@ -3720,15 +3548,7 @@
         <w:t>Kölner Zeitschrift Für Soziologie Und Sozialpsychologie</w:t>
       </w:r>
       <w:r>
-        <w:t xml:space="preserve"> 64, </w:t>
-      </w:r>
-      <w:proofErr w:type="spellStart"/>
-      <w:r>
-        <w:t>no</w:t>
-      </w:r>
-      <w:proofErr w:type="spellEnd"/>
-      <w:r>
-        <w:t xml:space="preserve">. 1 (2012): 123–53. </w:t>
+        <w:t xml:space="preserve"> 64, no. 1 (2012): 123–53. </w:t>
       </w:r>
       <w:hyperlink r:id="rId20" w:history="1">
         <w:r>
@@ -3815,35 +3635,7 @@
         <w:rPr>
           <w:lang w:eastAsia="en-US"/>
         </w:rPr>
-        <w:t xml:space="preserve">Christl, Von </w:t>
-      </w:r>
-      <w:proofErr w:type="spellStart"/>
-      <w:r>
-        <w:rPr>
-          <w:lang w:eastAsia="en-US"/>
-        </w:rPr>
-        <w:t>Wolfie</w:t>
-      </w:r>
-      <w:proofErr w:type="spellEnd"/>
-      <w:r>
-        <w:rPr>
-          <w:lang w:eastAsia="en-US"/>
-        </w:rPr>
-        <w:t>. “</w:t>
-      </w:r>
-      <w:proofErr w:type="spellStart"/>
-      <w:r>
-        <w:rPr>
-          <w:lang w:eastAsia="en-US"/>
-        </w:rPr>
-        <w:t>Microtargeting</w:t>
-      </w:r>
-      <w:proofErr w:type="spellEnd"/>
-      <w:r>
-        <w:rPr>
-          <w:lang w:eastAsia="en-US"/>
-        </w:rPr>
-        <w:t xml:space="preserve">. Persönliche Daten als politische Währung.” </w:t>
+        <w:t xml:space="preserve">Christl, Von Wolfie. “Microtargeting. Persönliche Daten als politische Währung.” </w:t>
       </w:r>
       <w:r>
         <w:rPr>
@@ -3991,33 +3783,11 @@
       </w:pPr>
     </w:p>
     <w:p>
-      <w:proofErr w:type="spellStart"/>
       <w:r>
         <w:rPr>
           <w:lang w:val="en-US"/>
         </w:rPr>
-        <w:t>Karpf</w:t>
-      </w:r>
-      <w:proofErr w:type="spellEnd"/>
-      <w:r>
-        <w:rPr>
-          <w:lang w:val="en-US"/>
-        </w:rPr>
-        <w:t xml:space="preserve">, David. “On Digital Disinformation and Democratic Myths.” </w:t>
-      </w:r>
-      <w:proofErr w:type="spellStart"/>
-      <w:r>
-        <w:rPr>
-          <w:lang w:val="en-US"/>
-        </w:rPr>
-        <w:t>MediaWell</w:t>
-      </w:r>
-      <w:proofErr w:type="spellEnd"/>
-      <w:r>
-        <w:rPr>
-          <w:lang w:val="en-US"/>
-        </w:rPr>
-        <w:t xml:space="preserve">, Social Science Research Council, December 10, 2019. </w:t>
+        <w:t xml:space="preserve">Karpf, David. “On Digital Disinformation and Democratic Myths.” MediaWell, Social Science Research Council, December 10, 2019. </w:t>
       </w:r>
       <w:hyperlink r:id="rId22" w:history="1">
         <w:r>
@@ -4229,35 +3999,7 @@
         <w:rPr>
           <w:lang w:eastAsia="en-US"/>
         </w:rPr>
-        <w:t xml:space="preserve">, </w:t>
-      </w:r>
-      <w:proofErr w:type="spellStart"/>
-      <w:r>
-        <w:rPr>
-          <w:lang w:eastAsia="en-US"/>
-        </w:rPr>
-        <w:t>Vollst</w:t>
-      </w:r>
-      <w:proofErr w:type="spellEnd"/>
-      <w:r>
-        <w:rPr>
-          <w:lang w:eastAsia="en-US"/>
-        </w:rPr>
-        <w:t xml:space="preserve">. </w:t>
-      </w:r>
-      <w:proofErr w:type="spellStart"/>
-      <w:r>
-        <w:rPr>
-          <w:lang w:eastAsia="en-US"/>
-        </w:rPr>
-        <w:t>Taschenbuchausg</w:t>
-      </w:r>
-      <w:proofErr w:type="spellEnd"/>
-      <w:r>
-        <w:rPr>
-          <w:lang w:eastAsia="en-US"/>
-        </w:rPr>
-        <w:t>. Knaur 77474. München: Droemer Knaur, 2000.</w:t>
+        <w:t>, Vollst. Taschenbuchausg. Knaur 77474. München: Droemer Knaur, 2000.</w:t>
       </w:r>
     </w:p>
     <w:p>
@@ -4272,23 +4014,7 @@
     </w:p>
     <w:p>
       <w:r>
-        <w:t xml:space="preserve">Kampen, </w:t>
-      </w:r>
-      <w:proofErr w:type="spellStart"/>
-      <w:r>
-        <w:t>Jarl</w:t>
-      </w:r>
-      <w:proofErr w:type="spellEnd"/>
-      <w:r>
-        <w:t xml:space="preserve"> K., and Peter </w:t>
-      </w:r>
-      <w:proofErr w:type="spellStart"/>
-      <w:r>
-        <w:t>Tamás</w:t>
-      </w:r>
-      <w:proofErr w:type="spellEnd"/>
-      <w:r>
-        <w:t xml:space="preserve">. </w:t>
+        <w:t xml:space="preserve">Kampen, Jarl K., and Peter Tamás. </w:t>
       </w:r>
       <w:r>
         <w:rPr>
@@ -4301,27 +4027,10 @@
           <w:i/>
           <w:iCs/>
         </w:rPr>
-        <w:t xml:space="preserve">Quality &amp; </w:t>
-      </w:r>
-      <w:proofErr w:type="spellStart"/>
-      <w:r>
-        <w:rPr>
-          <w:i/>
-          <w:iCs/>
-        </w:rPr>
-        <w:t>Quantity</w:t>
-      </w:r>
-      <w:proofErr w:type="spellEnd"/>
-      <w:r>
-        <w:t xml:space="preserve"> 48, </w:t>
-      </w:r>
-      <w:proofErr w:type="spellStart"/>
-      <w:r>
-        <w:t>no</w:t>
-      </w:r>
-      <w:proofErr w:type="spellEnd"/>
-      <w:r>
-        <w:t xml:space="preserve">. 3 (May 2014): 1213–23. </w:t>
+        <w:t>Quality &amp; Quantity</w:t>
+      </w:r>
+      <w:r>
+        <w:t xml:space="preserve"> 48, no. 3 (May 2014): 1213–23. </w:t>
       </w:r>
       <w:hyperlink r:id="rId23" w:history="1">
         <w:r>
@@ -4502,7 +4211,6 @@
           <w:iCs/>
           <w:lang w:eastAsia="en-US"/>
         </w:rPr>
-        <w:lastRenderedPageBreak/>
         <w:t>Analoge Darstellungen</w:t>
       </w:r>
     </w:p>
@@ -4534,6 +4242,7 @@
         </w:rPr>
       </w:pPr>
       <w:r>
+        <w:lastRenderedPageBreak/>
         <w:t>1</w:t>
       </w:r>
       <w:r>

</xml_diff>